<commit_message>
Notes for Wed 23
</commit_message>
<xml_diff>
--- a/Notes.docx
+++ b/Notes.docx
@@ -7,44 +7,160 @@
         <w:t>Entity Framework</w:t>
       </w:r>
     </w:p>
+    <w:p>
+      <w:r>
+        <w:t>How to add a Class Library</w:t>
+      </w:r>
+    </w:p>
+    <w:p>
+      <w:r>
+        <w:t xml:space="preserve">Solution </w:t>
+      </w:r>
+      <w:r>
+        <w:sym w:font="Wingdings" w:char="F0E0"/>
+      </w:r>
+      <w:r>
+        <w:t xml:space="preserve"> new Project </w:t>
+      </w:r>
+      <w:r>
+        <w:sym w:font="Wingdings" w:char="F0E0"/>
+      </w:r>
+      <w:r>
+        <w:t xml:space="preserve"> Class Library</w:t>
+      </w:r>
+    </w:p>
+    <w:p>
+      <w:r>
+        <w:t>Add public to Classes that need to be accessed by other entities and web site</w:t>
+      </w:r>
+    </w:p>
     <w:p/>
     <w:p/>
     <w:p/>
     <w:p>
       <w:r>
-        <w:t>How to add a Class Library</w:t>
-      </w:r>
-    </w:p>
-    <w:p/>
-    <w:p>
-      <w:r>
-        <w:t xml:space="preserve">Solution </w:t>
+        <w:t>Wednesday 23</w:t>
+      </w:r>
+    </w:p>
+    <w:p>
+      <w:proofErr w:type="spellStart"/>
+      <w:r>
+        <w:t>Adde</w:t>
+      </w:r>
+      <w:proofErr w:type="spellEnd"/>
+      <w:r>
+        <w:t xml:space="preserve"> - </w:t>
+      </w:r>
+      <w:proofErr w:type="spellStart"/>
+      <w:r>
+        <w:t>eRestaruantContext</w:t>
+      </w:r>
+      <w:proofErr w:type="spellEnd"/>
+    </w:p>
+    <w:p>
+      <w:proofErr w:type="spellStart"/>
+      <w:proofErr w:type="gramStart"/>
+      <w:r>
+        <w:t>eRestaruntsystem</w:t>
+      </w:r>
+      <w:proofErr w:type="spellEnd"/>
+      <w:proofErr w:type="gramEnd"/>
+      <w:r>
+        <w:t xml:space="preserve"> </w:t>
       </w:r>
       <w:r>
         <w:sym w:font="Wingdings" w:char="F0E0"/>
       </w:r>
       <w:r>
-        <w:t xml:space="preserve"> new Project </w:t>
+        <w:t xml:space="preserve">Install nugget </w:t>
+      </w:r>
+      <w:proofErr w:type="spellStart"/>
+      <w:r>
+        <w:t>pacagge</w:t>
+      </w:r>
+      <w:proofErr w:type="spellEnd"/>
+      <w:r>
+        <w:t xml:space="preserve"> </w:t>
       </w:r>
       <w:r>
         <w:sym w:font="Wingdings" w:char="F0E0"/>
       </w:r>
       <w:r>
-        <w:t xml:space="preserve"> Class Library</w:t>
-      </w:r>
+        <w:t xml:space="preserve"> </w:t>
+      </w:r>
+      <w:proofErr w:type="spellStart"/>
+      <w:r>
+        <w:t>EntitieFramework</w:t>
+      </w:r>
+      <w:proofErr w:type="spellEnd"/>
+    </w:p>
+    <w:p>
+      <w:pPr>
+        <w:rPr>
+          <w:rFonts w:ascii="Consolas" w:hAnsi="Consolas" w:cs="Consolas"/>
+          <w:color w:val="57A64A"/>
+          <w:sz w:val="19"/>
+          <w:szCs w:val="19"/>
+        </w:rPr>
+      </w:pPr>
+      <w:proofErr w:type="gramStart"/>
+      <w:r>
+        <w:t>used</w:t>
+      </w:r>
+      <w:proofErr w:type="gramEnd"/>
+      <w:r>
+        <w:t xml:space="preserve"> </w:t>
+      </w:r>
+      <w:proofErr w:type="spellStart"/>
+      <w:r>
+        <w:rPr>
+          <w:rFonts w:ascii="Consolas" w:hAnsi="Consolas" w:cs="Consolas"/>
+          <w:color w:val="57A64A"/>
+          <w:sz w:val="19"/>
+          <w:szCs w:val="19"/>
+          <w:highlight w:val="black"/>
+        </w:rPr>
+        <w:t>ManyToManyNavigatoinPropertyConfiguratoin.Map</w:t>
+      </w:r>
+      <w:proofErr w:type="spellEnd"/>
+    </w:p>
+    <w:p>
+      <w:pPr>
+        <w:rPr>
+          <w:rFonts w:ascii="Consolas" w:hAnsi="Consolas" w:cs="Consolas"/>
+          <w:color w:val="57A64A"/>
+          <w:sz w:val="19"/>
+          <w:szCs w:val="19"/>
+        </w:rPr>
+      </w:pPr>
+      <w:proofErr w:type="gramStart"/>
+      <w:r>
+        <w:rPr>
+          <w:rFonts w:ascii="Consolas" w:hAnsi="Consolas" w:cs="Consolas"/>
+          <w:color w:val="57A64A"/>
+          <w:sz w:val="19"/>
+          <w:szCs w:val="19"/>
+        </w:rPr>
+        <w:t>lots</w:t>
+      </w:r>
+      <w:proofErr w:type="gramEnd"/>
+      <w:r>
+        <w:rPr>
+          <w:rFonts w:ascii="Consolas" w:hAnsi="Consolas" w:cs="Consolas"/>
+          <w:color w:val="57A64A"/>
+          <w:sz w:val="19"/>
+          <w:szCs w:val="19"/>
+        </w:rPr>
+        <w:t xml:space="preserve"> of comments In the solution file.</w:t>
+      </w:r>
+    </w:p>
+    <w:p>
+      <w:bookmarkStart w:id="0" w:name="_GoBack"/>
+      <w:bookmarkEnd w:id="0"/>
     </w:p>
     <w:p/>
     <w:p/>
-    <w:p>
-      <w:r>
-        <w:t>Add public to Classes that need to be accessed</w:t>
-      </w:r>
-      <w:bookmarkStart w:id="0" w:name="_GoBack"/>
-      <w:bookmarkEnd w:id="0"/>
-      <w:r>
-        <w:t xml:space="preserve"> by other entities and web site</w:t>
-      </w:r>
-    </w:p>
+    <w:p/>
     <w:sectPr>
       <w:pgSz w:w="12240" w:h="15840"/>
       <w:pgMar w:top="1440" w:right="1440" w:bottom="1440" w:left="1440" w:header="720" w:footer="720" w:gutter="0"/>

</xml_diff>

<commit_message>
list view, details view
</commit_message>
<xml_diff>
--- a/Notes.docx
+++ b/Notes.docx
@@ -205,11 +205,37 @@
       </w:r>
     </w:p>
     <w:p/>
-    <w:p>
+    <w:p/>
+    <w:p>
+      <w:r>
+        <w:t>Sep 30</w:t>
+      </w:r>
+    </w:p>
+    <w:p>
+      <w:r>
+        <w:t>Grid view vs Details View</w:t>
+      </w:r>
+    </w:p>
+    <w:p>
+      <w:pPr>
+        <w:pStyle w:val="ListParagraph"/>
+        <w:numPr>
+          <w:ilvl w:val="0"/>
+          <w:numId w:val="1"/>
+        </w:numPr>
+      </w:pPr>
+      <w:r>
+        <w:t xml:space="preserve">Grid views cant rally handle big data fields very well. For example a long Description can mess up and look ugly. </w:t>
+      </w:r>
+    </w:p>
+    <w:p/>
+    <w:p>
+      <w:r>
+        <w:t>List view is fully Customizable and it uses Normal CSS to do the styling</w:t>
+      </w:r>
       <w:bookmarkStart w:id="0" w:name="_GoBack"/>
       <w:bookmarkEnd w:id="0"/>
     </w:p>
-    <w:p/>
     <w:sectPr>
       <w:pgSz w:w="12240" w:h="15840"/>
       <w:pgMar w:top="1440" w:right="1440" w:bottom="1440" w:left="1440" w:header="720" w:footer="720" w:gutter="0"/>
@@ -218,6 +244,126 @@
     </w:sectPr>
   </w:body>
 </w:document>
+</file>
+
+<file path=word/numbering.xml><?xml version="1.0" encoding="utf-8"?>
+<w:numbering xmlns:wpc="http://schemas.microsoft.com/office/word/2010/wordprocessingCanvas" xmlns:mc="http://schemas.openxmlformats.org/markup-compatibility/2006" xmlns:o="urn:schemas-microsoft-com:office:office" xmlns:r="http://schemas.openxmlformats.org/officeDocument/2006/relationships" xmlns:m="http://schemas.openxmlformats.org/officeDocument/2006/math" xmlns:v="urn:schemas-microsoft-com:vml" xmlns:wp14="http://schemas.microsoft.com/office/word/2010/wordprocessingDrawing" xmlns:wp="http://schemas.openxmlformats.org/drawingml/2006/wordprocessingDrawing" xmlns:w10="urn:schemas-microsoft-com:office:word" xmlns:w="http://schemas.openxmlformats.org/wordprocessingml/2006/main" xmlns:w14="http://schemas.microsoft.com/office/word/2010/wordml" xmlns:w15="http://schemas.microsoft.com/office/word/2012/wordml" xmlns:wpg="http://schemas.microsoft.com/office/word/2010/wordprocessingGroup" xmlns:wpi="http://schemas.microsoft.com/office/word/2010/wordprocessingInk" xmlns:wne="http://schemas.microsoft.com/office/word/2006/wordml" xmlns:wps="http://schemas.microsoft.com/office/word/2010/wordprocessingShape" mc:Ignorable="w14 w15 wp14">
+  <w:abstractNum w:abstractNumId="0" w15:restartNumberingAfterBreak="0">
+    <w:nsid w:val="789B2B61"/>
+    <w:multiLevelType w:val="hybridMultilevel"/>
+    <w:tmpl w:val="86585952"/>
+    <w:lvl w:ilvl="0" w:tplc="1A5A5F2C">
+      <w:numFmt w:val="bullet"/>
+      <w:lvlText w:val="-"/>
+      <w:lvlJc w:val="left"/>
+      <w:pPr>
+        <w:ind w:left="720" w:hanging="360"/>
+      </w:pPr>
+      <w:rPr>
+        <w:rFonts w:ascii="Calibri" w:eastAsiaTheme="minorHAnsi" w:hAnsi="Calibri" w:cstheme="minorBidi" w:hint="default"/>
+      </w:rPr>
+    </w:lvl>
+    <w:lvl w:ilvl="1" w:tplc="10090003" w:tentative="1">
+      <w:start w:val="1"/>
+      <w:numFmt w:val="bullet"/>
+      <w:lvlText w:val="o"/>
+      <w:lvlJc w:val="left"/>
+      <w:pPr>
+        <w:ind w:left="1440" w:hanging="360"/>
+      </w:pPr>
+      <w:rPr>
+        <w:rFonts w:ascii="Courier New" w:hAnsi="Courier New" w:cs="Courier New" w:hint="default"/>
+      </w:rPr>
+    </w:lvl>
+    <w:lvl w:ilvl="2" w:tplc="10090005" w:tentative="1">
+      <w:start w:val="1"/>
+      <w:numFmt w:val="bullet"/>
+      <w:lvlText w:val=""/>
+      <w:lvlJc w:val="left"/>
+      <w:pPr>
+        <w:ind w:left="2160" w:hanging="360"/>
+      </w:pPr>
+      <w:rPr>
+        <w:rFonts w:ascii="Wingdings" w:hAnsi="Wingdings" w:hint="default"/>
+      </w:rPr>
+    </w:lvl>
+    <w:lvl w:ilvl="3" w:tplc="10090001" w:tentative="1">
+      <w:start w:val="1"/>
+      <w:numFmt w:val="bullet"/>
+      <w:lvlText w:val=""/>
+      <w:lvlJc w:val="left"/>
+      <w:pPr>
+        <w:ind w:left="2880" w:hanging="360"/>
+      </w:pPr>
+      <w:rPr>
+        <w:rFonts w:ascii="Symbol" w:hAnsi="Symbol" w:hint="default"/>
+      </w:rPr>
+    </w:lvl>
+    <w:lvl w:ilvl="4" w:tplc="10090003" w:tentative="1">
+      <w:start w:val="1"/>
+      <w:numFmt w:val="bullet"/>
+      <w:lvlText w:val="o"/>
+      <w:lvlJc w:val="left"/>
+      <w:pPr>
+        <w:ind w:left="3600" w:hanging="360"/>
+      </w:pPr>
+      <w:rPr>
+        <w:rFonts w:ascii="Courier New" w:hAnsi="Courier New" w:cs="Courier New" w:hint="default"/>
+      </w:rPr>
+    </w:lvl>
+    <w:lvl w:ilvl="5" w:tplc="10090005" w:tentative="1">
+      <w:start w:val="1"/>
+      <w:numFmt w:val="bullet"/>
+      <w:lvlText w:val=""/>
+      <w:lvlJc w:val="left"/>
+      <w:pPr>
+        <w:ind w:left="4320" w:hanging="360"/>
+      </w:pPr>
+      <w:rPr>
+        <w:rFonts w:ascii="Wingdings" w:hAnsi="Wingdings" w:hint="default"/>
+      </w:rPr>
+    </w:lvl>
+    <w:lvl w:ilvl="6" w:tplc="10090001" w:tentative="1">
+      <w:start w:val="1"/>
+      <w:numFmt w:val="bullet"/>
+      <w:lvlText w:val=""/>
+      <w:lvlJc w:val="left"/>
+      <w:pPr>
+        <w:ind w:left="5040" w:hanging="360"/>
+      </w:pPr>
+      <w:rPr>
+        <w:rFonts w:ascii="Symbol" w:hAnsi="Symbol" w:hint="default"/>
+      </w:rPr>
+    </w:lvl>
+    <w:lvl w:ilvl="7" w:tplc="10090003" w:tentative="1">
+      <w:start w:val="1"/>
+      <w:numFmt w:val="bullet"/>
+      <w:lvlText w:val="o"/>
+      <w:lvlJc w:val="left"/>
+      <w:pPr>
+        <w:ind w:left="5760" w:hanging="360"/>
+      </w:pPr>
+      <w:rPr>
+        <w:rFonts w:ascii="Courier New" w:hAnsi="Courier New" w:cs="Courier New" w:hint="default"/>
+      </w:rPr>
+    </w:lvl>
+    <w:lvl w:ilvl="8" w:tplc="10090005" w:tentative="1">
+      <w:start w:val="1"/>
+      <w:numFmt w:val="bullet"/>
+      <w:lvlText w:val=""/>
+      <w:lvlJc w:val="left"/>
+      <w:pPr>
+        <w:ind w:left="6480" w:hanging="360"/>
+      </w:pPr>
+      <w:rPr>
+        <w:rFonts w:ascii="Wingdings" w:hAnsi="Wingdings" w:hint="default"/>
+      </w:rPr>
+    </w:lvl>
+  </w:abstractNum>
+  <w:num w:numId="1">
+    <w:abstractNumId w:val="0"/>
+  </w:num>
+</w:numbering>
 </file>
 
 <file path=word/styles.xml><?xml version="1.0" encoding="utf-8"?>
@@ -641,6 +787,17 @@
     <w:semiHidden/>
     <w:unhideWhenUsed/>
   </w:style>
+  <w:style w:type="paragraph" w:styleId="ListParagraph">
+    <w:name w:val="List Paragraph"/>
+    <w:basedOn w:val="Normal"/>
+    <w:uiPriority w:val="34"/>
+    <w:qFormat/>
+    <w:rsid w:val="00575DF8"/>
+    <w:pPr>
+      <w:ind w:left="720"/>
+      <w:contextualSpacing/>
+    </w:pPr>
+  </w:style>
 </w:styles>
 </file>
 

</xml_diff>

<commit_message>
notes and final save for october 2
</commit_message>
<xml_diff>
--- a/Notes.docx
+++ b/Notes.docx
@@ -232,6 +232,27 @@
     <w:p>
       <w:r>
         <w:t>List view is fully Customizable and it uses Normal CSS to do the styling</w:t>
+      </w:r>
+    </w:p>
+    <w:p/>
+    <w:p/>
+    <w:p>
+      <w:r>
+        <w:lastRenderedPageBreak/>
+        <w:t>October 2</w:t>
+      </w:r>
+    </w:p>
+    <w:p>
+      <w:r>
+        <w:t xml:space="preserve">Created a DTO to populate a </w:t>
+      </w:r>
+      <w:proofErr w:type="spellStart"/>
+      <w:r>
+        <w:t>agrigate</w:t>
+      </w:r>
+      <w:proofErr w:type="spellEnd"/>
+      <w:r>
+        <w:t xml:space="preserve"> fucntion</w:t>
       </w:r>
       <w:bookmarkStart w:id="0" w:name="_GoBack"/>
       <w:bookmarkEnd w:id="0"/>

</xml_diff>

<commit_message>
all kind of stuff - October 5th
</commit_message>
<xml_diff>
--- a/Notes.docx
+++ b/Notes.docx
@@ -244,15 +244,136 @@
     </w:p>
     <w:p>
       <w:r>
-        <w:t xml:space="preserve">Created a DTO to populate a </w:t>
+        <w:t xml:space="preserve">Created a DTO to populate </w:t>
       </w:r>
       <w:proofErr w:type="spellStart"/>
-      <w:r>
-        <w:t>agrigate</w:t>
+      <w:proofErr w:type="gramStart"/>
+      <w:r>
+        <w:t>a</w:t>
       </w:r>
       <w:proofErr w:type="spellEnd"/>
-      <w:r>
-        <w:t xml:space="preserve"> fucntion</w:t>
+      <w:proofErr w:type="gramEnd"/>
+      <w:r>
+        <w:t xml:space="preserve"> </w:t>
+      </w:r>
+      <w:r>
+        <w:t>aggregate</w:t>
+      </w:r>
+      <w:r>
+        <w:t xml:space="preserve"> </w:t>
+      </w:r>
+      <w:r>
+        <w:t>function</w:t>
+      </w:r>
+    </w:p>
+    <w:p/>
+    <w:p>
+      <w:pPr>
+        <w:rPr>
+          <w:vertAlign w:val="superscript"/>
+        </w:rPr>
+      </w:pPr>
+      <w:r>
+        <w:t>October 5</w:t>
+      </w:r>
+      <w:r>
+        <w:rPr>
+          <w:vertAlign w:val="superscript"/>
+        </w:rPr>
+        <w:t>th</w:t>
+      </w:r>
+    </w:p>
+    <w:p>
+      <w:pPr>
+        <w:rPr>
+          <w:rFonts w:ascii="Consolas" w:hAnsi="Consolas" w:cs="Consolas"/>
+          <w:color w:val="808080"/>
+          <w:sz w:val="19"/>
+          <w:szCs w:val="19"/>
+        </w:rPr>
+      </w:pPr>
+      <w:r>
+        <w:rPr>
+          <w:rFonts w:ascii="Consolas" w:hAnsi="Consolas" w:cs="Consolas"/>
+          <w:color w:val="808080"/>
+          <w:sz w:val="19"/>
+          <w:szCs w:val="19"/>
+          <w:highlight w:val="black"/>
+        </w:rPr>
+        <w:t>&lt;</w:t>
+      </w:r>
+      <w:r>
+        <w:rPr>
+          <w:rFonts w:ascii="Consolas" w:hAnsi="Consolas" w:cs="Consolas"/>
+          <w:color w:val="569CD6"/>
+          <w:sz w:val="19"/>
+          <w:szCs w:val="19"/>
+          <w:highlight w:val="black"/>
+        </w:rPr>
+        <w:t>div</w:t>
+      </w:r>
+      <w:r>
+        <w:rPr>
+          <w:rFonts w:ascii="Consolas" w:hAnsi="Consolas" w:cs="Consolas"/>
+          <w:color w:val="DCDCDC"/>
+          <w:sz w:val="19"/>
+          <w:szCs w:val="19"/>
+          <w:highlight w:val="black"/>
+        </w:rPr>
+        <w:t xml:space="preserve"> </w:t>
+      </w:r>
+      <w:r>
+        <w:rPr>
+          <w:rFonts w:ascii="Consolas" w:hAnsi="Consolas" w:cs="Consolas"/>
+          <w:color w:val="9CDCFE"/>
+          <w:sz w:val="19"/>
+          <w:szCs w:val="19"/>
+          <w:highlight w:val="black"/>
+        </w:rPr>
+        <w:t>class</w:t>
+      </w:r>
+      <w:r>
+        <w:rPr>
+          <w:rFonts w:ascii="Consolas" w:hAnsi="Consolas" w:cs="Consolas"/>
+          <w:color w:val="B4B4B4"/>
+          <w:sz w:val="19"/>
+          <w:szCs w:val="19"/>
+          <w:highlight w:val="black"/>
+        </w:rPr>
+        <w:t>=</w:t>
+      </w:r>
+      <w:r>
+        <w:rPr>
+          <w:rFonts w:ascii="Consolas" w:hAnsi="Consolas" w:cs="Consolas"/>
+          <w:color w:val="C8C8C8"/>
+          <w:sz w:val="19"/>
+          <w:szCs w:val="19"/>
+          <w:highlight w:val="black"/>
+        </w:rPr>
+        <w:t>"row col-md-12"</w:t>
+      </w:r>
+      <w:r>
+        <w:rPr>
+          <w:rFonts w:ascii="Consolas" w:hAnsi="Consolas" w:cs="Consolas"/>
+          <w:color w:val="808080"/>
+          <w:sz w:val="19"/>
+          <w:szCs w:val="19"/>
+          <w:highlight w:val="black"/>
+        </w:rPr>
+        <w:t>&gt;</w:t>
+      </w:r>
+    </w:p>
+    <w:p>
+      <w:r>
+        <w:t xml:space="preserve">Using </w:t>
+      </w:r>
+      <w:proofErr w:type="spellStart"/>
+      <w:r>
+        <w:t>ready made</w:t>
+      </w:r>
+      <w:proofErr w:type="spellEnd"/>
+      <w:r>
+        <w:t xml:space="preserve"> CSS classes from Bootstrap</w:t>
       </w:r>
       <w:bookmarkStart w:id="0" w:name="_GoBack"/>
       <w:bookmarkEnd w:id="0"/>

</xml_diff>